<commit_message>
[+] added use case 'edit time card' in report
</commit_message>
<xml_diff>
--- a/AccountingSystem/AS Report.docx
+++ b/AccountingSystem/AS Report.docx
@@ -1,6 +1,6 @@
 
 <file path=word/document.xml><?xml version="1.0" encoding="utf-8"?>
-<w:document xmlns:wpc="http://schemas.microsoft.com/office/word/2010/wordprocessingCanvas" xmlns:mc="http://schemas.openxmlformats.org/markup-compatibility/2006" xmlns:o="urn:schemas-microsoft-com:office:office" xmlns:r="http://schemas.openxmlformats.org/officeDocument/2006/relationships" xmlns:m="http://schemas.openxmlformats.org/officeDocument/2006/math" xmlns:v="urn:schemas-microsoft-com:vml" xmlns:wp14="http://schemas.microsoft.com/office/word/2010/wordprocessingDrawing" xmlns:wp="http://schemas.openxmlformats.org/drawingml/2006/wordprocessingDrawing" xmlns:w10="urn:schemas-microsoft-com:office:word" xmlns:w="http://schemas.openxmlformats.org/wordprocessingml/2006/main" xmlns:w14="http://schemas.microsoft.com/office/word/2010/wordml" xmlns:w15="http://schemas.microsoft.com/office/word/2012/wordml" xmlns:wpg="http://schemas.microsoft.com/office/word/2010/wordprocessingGroup" xmlns:wpi="http://schemas.microsoft.com/office/word/2010/wordprocessingInk" xmlns:wne="http://schemas.microsoft.com/office/word/2006/wordml" xmlns:wps="http://schemas.microsoft.com/office/word/2010/wordprocessingShape" mc:Ignorable="w14 w15 wp14">
+<w:document xmlns:wpc="http://schemas.microsoft.com/office/word/2010/wordprocessingCanvas" xmlns:cx="http://schemas.microsoft.com/office/drawing/2014/chartex" xmlns:cx1="http://schemas.microsoft.com/office/drawing/2015/9/8/chartex" xmlns:mc="http://schemas.openxmlformats.org/markup-compatibility/2006" xmlns:o="urn:schemas-microsoft-com:office:office" xmlns:r="http://schemas.openxmlformats.org/officeDocument/2006/relationships" xmlns:m="http://schemas.openxmlformats.org/officeDocument/2006/math" xmlns:v="urn:schemas-microsoft-com:vml" xmlns:wp14="http://schemas.microsoft.com/office/word/2010/wordprocessingDrawing" xmlns:wp="http://schemas.openxmlformats.org/drawingml/2006/wordprocessingDrawing" xmlns:w10="urn:schemas-microsoft-com:office:word" xmlns:w="http://schemas.openxmlformats.org/wordprocessingml/2006/main" xmlns:w14="http://schemas.microsoft.com/office/word/2010/wordml" xmlns:w15="http://schemas.microsoft.com/office/word/2012/wordml" xmlns:w16se="http://schemas.microsoft.com/office/word/2015/wordml/symex" xmlns:wpg="http://schemas.microsoft.com/office/word/2010/wordprocessingGroup" xmlns:wpi="http://schemas.microsoft.com/office/word/2010/wordprocessingInk" xmlns:wne="http://schemas.microsoft.com/office/word/2006/wordml" xmlns:wps="http://schemas.microsoft.com/office/word/2010/wordprocessingShape" mc:Ignorable="w14 w15 w16se wp14">
   <w:body>
     <w:p>
       <w:pPr>
@@ -3988,8 +3988,6 @@
         </w:rPr>
         <w:t>Если вариант использования выполнен успешно, пользователь входит в систему. В противном случае состояние системы не изменится.</w:t>
       </w:r>
-      <w:bookmarkStart w:id="0" w:name="_GoBack"/>
-      <w:bookmarkEnd w:id="0"/>
     </w:p>
     <w:p>
       <w:pPr>
@@ -5653,55 +5651,547 @@
           <w:sz w:val="28"/>
           <w:szCs w:val="28"/>
         </w:rPr>
-        <w:t xml:space="preserve"> данных.</w:t>
-      </w:r>
-      <w:r>
-        <w:rPr>
-          <w:sz w:val="28"/>
-          <w:szCs w:val="28"/>
+        <w:t xml:space="preserve"> данных. </w:t>
+      </w:r>
+    </w:p>
+    <w:p>
+      <w:pPr>
+        <w:rPr>
+          <w:sz w:val="28"/>
+          <w:szCs w:val="28"/>
+        </w:rPr>
+      </w:pPr>
+    </w:p>
+    <w:p>
+      <w:pPr>
+        <w:rPr>
+          <w:sz w:val="28"/>
+          <w:szCs w:val="28"/>
+        </w:rPr>
+      </w:pPr>
+    </w:p>
+    <w:p>
+      <w:pPr>
+        <w:rPr>
+          <w:sz w:val="28"/>
+          <w:szCs w:val="28"/>
+        </w:rPr>
+      </w:pPr>
+    </w:p>
+    <w:p>
+      <w:pPr>
+        <w:jc w:val="both"/>
+        <w:rPr>
+          <w:b/>
+          <w:sz w:val="28"/>
+          <w:szCs w:val="28"/>
+        </w:rPr>
+      </w:pPr>
+      <w:r>
+        <w:rPr>
+          <w:b/>
+          <w:sz w:val="28"/>
+          <w:szCs w:val="28"/>
+        </w:rPr>
+        <w:t>Альтернативный поток</w:t>
+      </w:r>
+    </w:p>
+    <w:p>
+      <w:pPr>
+        <w:rPr>
+          <w:b/>
+          <w:i/>
+          <w:sz w:val="28"/>
+          <w:szCs w:val="28"/>
+        </w:rPr>
+      </w:pPr>
+      <w:r>
+        <w:rPr>
+          <w:b/>
+          <w:i/>
+          <w:sz w:val="28"/>
+          <w:szCs w:val="28"/>
+        </w:rPr>
+        <w:t>База сотрудников не</w:t>
+      </w:r>
+      <w:r>
+        <w:rPr>
+          <w:b/>
+          <w:i/>
+          <w:sz w:val="28"/>
+          <w:szCs w:val="28"/>
+        </w:rPr>
+        <w:t>доступна</w:t>
+      </w:r>
+    </w:p>
+    <w:p>
+      <w:pPr>
+        <w:rPr>
+          <w:sz w:val="28"/>
+          <w:szCs w:val="28"/>
+        </w:rPr>
+      </w:pPr>
+      <w:r>
+        <w:rPr>
+          <w:sz w:val="28"/>
+          <w:szCs w:val="28"/>
+        </w:rPr>
+        <w:t>Если обнаруживается, что база данных, хранящая сотрудников, недоступна, то система выдаёт сообщение об ошибке. После подтверждения сообщения бухгалтером, вариант использования завершается.</w:t>
+      </w:r>
+    </w:p>
+    <w:p>
+      <w:pPr>
+        <w:rPr>
+          <w:b/>
+          <w:sz w:val="28"/>
+          <w:szCs w:val="28"/>
+        </w:rPr>
+      </w:pPr>
+    </w:p>
+    <w:p>
+      <w:pPr>
+        <w:rPr>
+          <w:b/>
+          <w:i/>
+          <w:sz w:val="28"/>
+          <w:szCs w:val="28"/>
+        </w:rPr>
+      </w:pPr>
+      <w:r>
+        <w:rPr>
+          <w:b/>
+          <w:i/>
+          <w:sz w:val="28"/>
+          <w:szCs w:val="28"/>
+        </w:rPr>
+        <w:t>Администратор отказался от формирования отчёта</w:t>
+      </w:r>
+    </w:p>
+    <w:p>
+      <w:pPr>
+        <w:rPr>
+          <w:sz w:val="28"/>
+          <w:szCs w:val="28"/>
+        </w:rPr>
+      </w:pPr>
+      <w:r>
+        <w:rPr>
+          <w:sz w:val="28"/>
+          <w:szCs w:val="28"/>
+        </w:rPr>
+        <w:t xml:space="preserve">Если </w:t>
+      </w:r>
+      <w:r>
+        <w:rPr>
+          <w:sz w:val="28"/>
+          <w:szCs w:val="28"/>
+        </w:rPr>
+        <w:t>администратор</w:t>
+      </w:r>
+      <w:r>
+        <w:rPr>
+          <w:sz w:val="28"/>
+          <w:szCs w:val="28"/>
+        </w:rPr>
+        <w:t xml:space="preserve"> отказался от </w:t>
+      </w:r>
+      <w:r>
+        <w:rPr>
+          <w:sz w:val="28"/>
+          <w:szCs w:val="28"/>
+        </w:rPr>
+        <w:t>формирования отчёта</w:t>
+      </w:r>
+      <w:r>
+        <w:rPr>
+          <w:sz w:val="28"/>
+          <w:szCs w:val="28"/>
+        </w:rPr>
+        <w:t>, то вариант использования завершается.</w:t>
+      </w:r>
+    </w:p>
+    <w:p>
+      <w:pPr>
+        <w:jc w:val="both"/>
+        <w:rPr>
+          <w:b/>
+          <w:sz w:val="28"/>
+          <w:szCs w:val="28"/>
+        </w:rPr>
+      </w:pPr>
+    </w:p>
+    <w:p>
+      <w:pPr>
+        <w:jc w:val="both"/>
+        <w:rPr>
+          <w:b/>
+          <w:sz w:val="28"/>
+          <w:szCs w:val="28"/>
+        </w:rPr>
+      </w:pPr>
+    </w:p>
+    <w:p>
+      <w:pPr>
+        <w:jc w:val="both"/>
+        <w:rPr>
+          <w:b/>
+          <w:sz w:val="28"/>
+          <w:szCs w:val="28"/>
+        </w:rPr>
+      </w:pPr>
+      <w:r>
+        <w:rPr>
+          <w:b/>
+          <w:sz w:val="28"/>
+          <w:szCs w:val="28"/>
+        </w:rPr>
+        <w:t>Предусловия</w:t>
+      </w:r>
+    </w:p>
+    <w:p>
+      <w:pPr>
+        <w:jc w:val="both"/>
+        <w:rPr>
+          <w:sz w:val="28"/>
+          <w:szCs w:val="28"/>
+        </w:rPr>
+      </w:pPr>
+      <w:r>
+        <w:rPr>
+          <w:sz w:val="28"/>
+          <w:szCs w:val="28"/>
+        </w:rPr>
+        <w:t>Администратор авторизован в системе.</w:t>
+      </w:r>
+    </w:p>
+    <w:p>
+      <w:pPr>
+        <w:jc w:val="both"/>
+        <w:rPr>
+          <w:sz w:val="28"/>
+          <w:szCs w:val="28"/>
+        </w:rPr>
+      </w:pPr>
+    </w:p>
+    <w:p>
+      <w:pPr>
+        <w:jc w:val="both"/>
+        <w:rPr>
+          <w:b/>
+          <w:sz w:val="28"/>
+          <w:szCs w:val="28"/>
+        </w:rPr>
+      </w:pPr>
+      <w:r>
+        <w:rPr>
+          <w:b/>
+          <w:sz w:val="28"/>
+          <w:szCs w:val="28"/>
+        </w:rPr>
+        <w:t>Постусловия</w:t>
+      </w:r>
+    </w:p>
+    <w:p>
+      <w:pPr>
+        <w:jc w:val="both"/>
+        <w:rPr>
+          <w:sz w:val="28"/>
+          <w:szCs w:val="28"/>
+        </w:rPr>
+      </w:pPr>
+      <w:r>
+        <w:rPr>
+          <w:sz w:val="28"/>
+          <w:szCs w:val="28"/>
+        </w:rPr>
+        <w:t>Создаётся общий отчёт о зарплатах сотрудников по всем подразделениям.</w:t>
+      </w:r>
+    </w:p>
+    <w:p>
+      <w:pPr>
+        <w:jc w:val="both"/>
+        <w:rPr>
+          <w:sz w:val="28"/>
+          <w:szCs w:val="28"/>
+        </w:rPr>
+      </w:pPr>
+    </w:p>
+    <w:p>
+      <w:pPr>
+        <w:pStyle w:val="a4"/>
+        <w:ind w:left="1440"/>
+        <w:jc w:val="both"/>
+        <w:rPr>
+          <w:b/>
+          <w:sz w:val="32"/>
+          <w:szCs w:val="32"/>
+        </w:rPr>
+      </w:pPr>
+      <w:r>
+        <w:rPr>
+          <w:b/>
+          <w:sz w:val="32"/>
+          <w:szCs w:val="32"/>
+        </w:rPr>
+        <w:t xml:space="preserve">Вариант использования </w:t>
+      </w:r>
+      <w:r>
+        <w:rPr>
+          <w:b/>
+          <w:sz w:val="32"/>
+          <w:szCs w:val="32"/>
+          <w:lang w:val="en-US"/>
+        </w:rPr>
+        <w:t>Edit</w:t>
+      </w:r>
+      <w:r>
+        <w:rPr>
+          <w:b/>
+          <w:sz w:val="32"/>
+          <w:szCs w:val="32"/>
         </w:rPr>
         <w:t xml:space="preserve"> </w:t>
       </w:r>
-    </w:p>
-    <w:p>
-      <w:pPr>
-        <w:rPr>
-          <w:sz w:val="28"/>
-          <w:szCs w:val="28"/>
-        </w:rPr>
-      </w:pPr>
-    </w:p>
-    <w:p>
-      <w:pPr>
-        <w:rPr>
-          <w:sz w:val="28"/>
-          <w:szCs w:val="28"/>
-        </w:rPr>
-      </w:pPr>
-    </w:p>
-    <w:p>
-      <w:pPr>
-        <w:rPr>
-          <w:sz w:val="28"/>
-          <w:szCs w:val="28"/>
-        </w:rPr>
-      </w:pPr>
-    </w:p>
-    <w:p>
-      <w:pPr>
-        <w:jc w:val="both"/>
-        <w:rPr>
-          <w:b/>
-          <w:sz w:val="28"/>
-          <w:szCs w:val="28"/>
-        </w:rPr>
-      </w:pPr>
-      <w:r>
-        <w:rPr>
-          <w:b/>
-          <w:sz w:val="28"/>
-          <w:szCs w:val="28"/>
-        </w:rPr>
+      <w:r>
+        <w:rPr>
+          <w:b/>
+          <w:sz w:val="32"/>
+          <w:szCs w:val="32"/>
+          <w:lang w:val="en-US"/>
+        </w:rPr>
+        <w:t>time</w:t>
+      </w:r>
+      <w:r>
+        <w:rPr>
+          <w:b/>
+          <w:sz w:val="32"/>
+          <w:szCs w:val="32"/>
+        </w:rPr>
+        <w:t xml:space="preserve"> </w:t>
+      </w:r>
+      <w:r>
+        <w:rPr>
+          <w:b/>
+          <w:sz w:val="32"/>
+          <w:szCs w:val="32"/>
+          <w:lang w:val="en-US"/>
+        </w:rPr>
+        <w:t>card</w:t>
+      </w:r>
+    </w:p>
+    <w:p>
+      <w:pPr>
+        <w:pStyle w:val="a4"/>
+        <w:ind w:left="1440"/>
+        <w:jc w:val="both"/>
+        <w:rPr>
+          <w:b/>
+          <w:sz w:val="32"/>
+          <w:szCs w:val="32"/>
+        </w:rPr>
+      </w:pPr>
+    </w:p>
+    <w:p>
+      <w:pPr>
+        <w:jc w:val="both"/>
+        <w:rPr>
+          <w:b/>
+          <w:sz w:val="28"/>
+          <w:szCs w:val="28"/>
+        </w:rPr>
+      </w:pPr>
+      <w:r>
+        <w:rPr>
+          <w:b/>
+          <w:sz w:val="28"/>
+          <w:szCs w:val="28"/>
+        </w:rPr>
+        <w:t>Краткое описание</w:t>
+      </w:r>
+    </w:p>
+    <w:p>
+      <w:pPr>
+        <w:jc w:val="both"/>
+        <w:rPr>
+          <w:sz w:val="28"/>
+          <w:szCs w:val="28"/>
+        </w:rPr>
+      </w:pPr>
+      <w:r>
+        <w:rPr>
+          <w:sz w:val="28"/>
+          <w:szCs w:val="28"/>
+        </w:rPr>
+        <w:t xml:space="preserve">Данный вариант использования позволяет работникам бухгалтерии редактировать карточки учета рабочего времени работников. </w:t>
+      </w:r>
+    </w:p>
+    <w:p>
+      <w:pPr>
+        <w:jc w:val="both"/>
+        <w:rPr>
+          <w:sz w:val="28"/>
+          <w:szCs w:val="28"/>
+        </w:rPr>
+      </w:pPr>
+    </w:p>
+    <w:p>
+      <w:pPr>
+        <w:jc w:val="both"/>
+        <w:rPr>
+          <w:b/>
+          <w:sz w:val="28"/>
+          <w:szCs w:val="28"/>
+        </w:rPr>
+      </w:pPr>
+      <w:r>
+        <w:rPr>
+          <w:b/>
+          <w:sz w:val="28"/>
+          <w:szCs w:val="28"/>
+        </w:rPr>
+        <w:t>Основной поток событий</w:t>
+      </w:r>
+    </w:p>
+    <w:p>
+      <w:pPr>
+        <w:pStyle w:val="a4"/>
+        <w:numPr>
+          <w:ilvl w:val="0"/>
+          <w:numId w:val="22"/>
+        </w:numPr>
+        <w:rPr>
+          <w:sz w:val="28"/>
+          <w:szCs w:val="28"/>
+        </w:rPr>
+      </w:pPr>
+      <w:r>
+        <w:rPr>
+          <w:sz w:val="28"/>
+          <w:szCs w:val="28"/>
+        </w:rPr>
+        <w:t>Работник бухгалтерии запрашивает карточки учета рабочего времени.</w:t>
+      </w:r>
+    </w:p>
+    <w:p>
+      <w:pPr>
+        <w:pStyle w:val="a4"/>
+        <w:numPr>
+          <w:ilvl w:val="0"/>
+          <w:numId w:val="22"/>
+        </w:numPr>
+        <w:rPr>
+          <w:sz w:val="28"/>
+          <w:szCs w:val="28"/>
+        </w:rPr>
+      </w:pPr>
+      <w:r>
+        <w:rPr>
+          <w:sz w:val="28"/>
+          <w:szCs w:val="28"/>
+        </w:rPr>
+        <w:t>Система запрашивают дату для редактирования карточки и возвращает информацию из карточки за данную дату.</w:t>
+      </w:r>
+    </w:p>
+    <w:p>
+      <w:pPr>
+        <w:pStyle w:val="a4"/>
+        <w:numPr>
+          <w:ilvl w:val="0"/>
+          <w:numId w:val="22"/>
+        </w:numPr>
+        <w:rPr>
+          <w:sz w:val="28"/>
+          <w:szCs w:val="28"/>
+        </w:rPr>
+      </w:pPr>
+      <w:r>
+        <w:rPr>
+          <w:sz w:val="28"/>
+          <w:szCs w:val="28"/>
+        </w:rPr>
+        <w:t>Работник бухгалтерии редактирует необходимые данные.</w:t>
+      </w:r>
+    </w:p>
+    <w:p>
+      <w:pPr>
+        <w:pStyle w:val="a4"/>
+        <w:numPr>
+          <w:ilvl w:val="0"/>
+          <w:numId w:val="22"/>
+        </w:numPr>
+        <w:rPr>
+          <w:sz w:val="28"/>
+          <w:szCs w:val="28"/>
+        </w:rPr>
+      </w:pPr>
+      <w:r>
+        <w:rPr>
+          <w:sz w:val="28"/>
+          <w:szCs w:val="28"/>
+        </w:rPr>
+        <w:t>Работник бухгалтерии подтверждает корректность введённых данных.</w:t>
+      </w:r>
+    </w:p>
+    <w:p>
+      <w:pPr>
+        <w:pStyle w:val="a4"/>
+        <w:numPr>
+          <w:ilvl w:val="0"/>
+          <w:numId w:val="22"/>
+        </w:numPr>
+        <w:rPr>
+          <w:sz w:val="28"/>
+          <w:szCs w:val="28"/>
+        </w:rPr>
+      </w:pPr>
+      <w:r>
+        <w:rPr>
+          <w:sz w:val="28"/>
+          <w:szCs w:val="28"/>
+        </w:rPr>
+        <w:t>Си</w:t>
+      </w:r>
+      <w:r>
+        <w:rPr>
+          <w:sz w:val="28"/>
+          <w:szCs w:val="28"/>
+        </w:rPr>
+        <w:t>стема отсылает данные на сервер и сохраняет в базе данных.</w:t>
+      </w:r>
+    </w:p>
+    <w:p>
+      <w:pPr>
+        <w:rPr>
+          <w:sz w:val="28"/>
+          <w:szCs w:val="28"/>
+        </w:rPr>
+      </w:pPr>
+    </w:p>
+    <w:p>
+      <w:pPr>
+        <w:jc w:val="both"/>
+        <w:rPr>
+          <w:sz w:val="28"/>
+          <w:szCs w:val="28"/>
+        </w:rPr>
+      </w:pPr>
+    </w:p>
+    <w:p>
+      <w:pPr>
+        <w:jc w:val="both"/>
+        <w:rPr>
+          <w:b/>
+          <w:sz w:val="28"/>
+          <w:szCs w:val="28"/>
+        </w:rPr>
+      </w:pPr>
+      <w:r>
+        <w:rPr>
+          <w:b/>
+          <w:sz w:val="28"/>
+          <w:szCs w:val="28"/>
+        </w:rPr>
+        <w:lastRenderedPageBreak/>
         <w:t>Альтернативный поток</w:t>
       </w:r>
     </w:p>
@@ -5773,7 +6263,7 @@
           <w:sz w:val="28"/>
           <w:szCs w:val="28"/>
         </w:rPr>
-        <w:t>Администратор отказался от формирования отчёта</w:t>
+        <w:t>Работник отказался от редактирования рабочей карточки</w:t>
       </w:r>
     </w:p>
     <w:p>
@@ -5795,7 +6285,7 @@
           <w:sz w:val="28"/>
           <w:szCs w:val="28"/>
         </w:rPr>
-        <w:t>администратор</w:t>
+        <w:t>работник бухгалтерии</w:t>
       </w:r>
       <w:r>
         <w:rPr>
@@ -5809,7 +6299,7 @@
           <w:sz w:val="28"/>
           <w:szCs w:val="28"/>
         </w:rPr>
-        <w:t>формирования отчёта</w:t>
+        <w:t>редактирования</w:t>
       </w:r>
       <w:r>
         <w:rPr>
@@ -5821,13 +6311,90 @@
     </w:p>
     <w:p>
       <w:pPr>
-        <w:jc w:val="both"/>
-        <w:rPr>
-          <w:b/>
-          <w:sz w:val="28"/>
-          <w:szCs w:val="28"/>
-        </w:rPr>
-      </w:pPr>
+        <w:rPr>
+          <w:sz w:val="28"/>
+          <w:szCs w:val="28"/>
+        </w:rPr>
+      </w:pPr>
+    </w:p>
+    <w:p>
+      <w:pPr>
+        <w:rPr>
+          <w:b/>
+          <w:i/>
+          <w:sz w:val="28"/>
+          <w:szCs w:val="28"/>
+        </w:rPr>
+      </w:pPr>
+      <w:r>
+        <w:rPr>
+          <w:b/>
+          <w:i/>
+          <w:sz w:val="28"/>
+          <w:szCs w:val="28"/>
+        </w:rPr>
+        <w:t>В базе не содержится данных для данного работника в данную дату</w:t>
+      </w:r>
+    </w:p>
+    <w:p>
+      <w:pPr>
+        <w:rPr>
+          <w:sz w:val="28"/>
+          <w:szCs w:val="28"/>
+        </w:rPr>
+      </w:pPr>
+      <w:r>
+        <w:rPr>
+          <w:sz w:val="28"/>
+          <w:szCs w:val="28"/>
+        </w:rPr>
+        <w:t>Система переходит к варианту использования «</w:t>
+      </w:r>
+      <w:r>
+        <w:rPr>
+          <w:sz w:val="28"/>
+          <w:szCs w:val="28"/>
+          <w:lang w:val="en-US"/>
+        </w:rPr>
+        <w:t>Create</w:t>
+      </w:r>
+      <w:r>
+        <w:rPr>
+          <w:sz w:val="28"/>
+          <w:szCs w:val="28"/>
+        </w:rPr>
+        <w:t xml:space="preserve"> </w:t>
+      </w:r>
+      <w:r>
+        <w:rPr>
+          <w:sz w:val="28"/>
+          <w:szCs w:val="28"/>
+          <w:lang w:val="en-US"/>
+        </w:rPr>
+        <w:t>time</w:t>
+      </w:r>
+      <w:r>
+        <w:rPr>
+          <w:sz w:val="28"/>
+          <w:szCs w:val="28"/>
+        </w:rPr>
+        <w:t xml:space="preserve"> </w:t>
+      </w:r>
+      <w:r>
+        <w:rPr>
+          <w:sz w:val="28"/>
+          <w:szCs w:val="28"/>
+          <w:lang w:val="en-US"/>
+        </w:rPr>
+        <w:t>card</w:t>
+      </w:r>
+      <w:r>
+        <w:rPr>
+          <w:sz w:val="28"/>
+          <w:szCs w:val="28"/>
+        </w:rPr>
+        <w:t>».</w:t>
+      </w:r>
     </w:p>
     <w:p>
       <w:pPr>
@@ -5870,7 +6437,14 @@
           <w:sz w:val="28"/>
           <w:szCs w:val="28"/>
         </w:rPr>
-        <w:t>Администратор авторизован в системе.</w:t>
+        <w:t>Работник бухгалтерии</w:t>
+      </w:r>
+      <w:r>
+        <w:rPr>
+          <w:sz w:val="28"/>
+          <w:szCs w:val="28"/>
+        </w:rPr>
+        <w:t xml:space="preserve"> авторизован в системе.</w:t>
       </w:r>
     </w:p>
     <w:p>
@@ -5913,23 +6487,13 @@
           <w:sz w:val="28"/>
           <w:szCs w:val="28"/>
         </w:rPr>
-        <w:t>Создаётся общий отчёт о зарплатах сотрудников по всем подразделениям.</w:t>
-      </w:r>
-    </w:p>
-    <w:p>
-      <w:pPr>
-        <w:jc w:val="both"/>
-        <w:rPr>
-          <w:b/>
-          <w:sz w:val="28"/>
-          <w:szCs w:val="28"/>
-        </w:rPr>
-      </w:pPr>
-    </w:p>
-    <w:p>
-      <w:pPr>
-        <w:pStyle w:val="a4"/>
-        <w:ind w:left="1440"/>
+        <w:t>Отредактированные данные заносятся в базу данных.</w:t>
+      </w:r>
+      <w:bookmarkStart w:id="0" w:name="_GoBack"/>
+      <w:bookmarkEnd w:id="0"/>
+    </w:p>
+    <w:p>
+      <w:pPr>
         <w:jc w:val="both"/>
         <w:rPr>
           <w:b/>
@@ -6039,8 +6603,8 @@
 </file>
 
 <file path=word/numbering.xml><?xml version="1.0" encoding="utf-8"?>
-<w:numbering xmlns:wpc="http://schemas.microsoft.com/office/word/2010/wordprocessingCanvas" xmlns:mc="http://schemas.openxmlformats.org/markup-compatibility/2006" xmlns:o="urn:schemas-microsoft-com:office:office" xmlns:r="http://schemas.openxmlformats.org/officeDocument/2006/relationships" xmlns:m="http://schemas.openxmlformats.org/officeDocument/2006/math" xmlns:v="urn:schemas-microsoft-com:vml" xmlns:wp14="http://schemas.microsoft.com/office/word/2010/wordprocessingDrawing" xmlns:wp="http://schemas.openxmlformats.org/drawingml/2006/wordprocessingDrawing" xmlns:w10="urn:schemas-microsoft-com:office:word" xmlns:w="http://schemas.openxmlformats.org/wordprocessingml/2006/main" xmlns:w14="http://schemas.microsoft.com/office/word/2010/wordml" xmlns:w15="http://schemas.microsoft.com/office/word/2012/wordml" xmlns:wpg="http://schemas.microsoft.com/office/word/2010/wordprocessingGroup" xmlns:wpi="http://schemas.microsoft.com/office/word/2010/wordprocessingInk" xmlns:wne="http://schemas.microsoft.com/office/word/2006/wordml" xmlns:wps="http://schemas.microsoft.com/office/word/2010/wordprocessingShape" mc:Ignorable="w14 w15 wp14">
-  <w:abstractNum w:abstractNumId="0">
+<w:numbering xmlns:wpc="http://schemas.microsoft.com/office/word/2010/wordprocessingCanvas" xmlns:cx="http://schemas.microsoft.com/office/drawing/2014/chartex" xmlns:cx1="http://schemas.microsoft.com/office/drawing/2015/9/8/chartex" xmlns:mc="http://schemas.openxmlformats.org/markup-compatibility/2006" xmlns:o="urn:schemas-microsoft-com:office:office" xmlns:r="http://schemas.openxmlformats.org/officeDocument/2006/relationships" xmlns:m="http://schemas.openxmlformats.org/officeDocument/2006/math" xmlns:v="urn:schemas-microsoft-com:vml" xmlns:wp14="http://schemas.microsoft.com/office/word/2010/wordprocessingDrawing" xmlns:wp="http://schemas.openxmlformats.org/drawingml/2006/wordprocessingDrawing" xmlns:w10="urn:schemas-microsoft-com:office:word" xmlns:w="http://schemas.openxmlformats.org/wordprocessingml/2006/main" xmlns:w14="http://schemas.microsoft.com/office/word/2010/wordml" xmlns:w15="http://schemas.microsoft.com/office/word/2012/wordml" xmlns:w16se="http://schemas.microsoft.com/office/word/2015/wordml/symex" xmlns:wpg="http://schemas.microsoft.com/office/word/2010/wordprocessingGroup" xmlns:wpi="http://schemas.microsoft.com/office/word/2010/wordprocessingInk" xmlns:wne="http://schemas.microsoft.com/office/word/2006/wordml" xmlns:wps="http://schemas.microsoft.com/office/word/2010/wordprocessingShape" mc:Ignorable="w14 w15 w16se wp14">
+  <w:abstractNum w:abstractNumId="0" w15:restartNumberingAfterBreak="0">
     <w:nsid w:val="007B0F3A"/>
     <w:multiLevelType w:val="hybridMultilevel"/>
     <w:tmpl w:val="2272F0E8"/>
@@ -6129,7 +6693,7 @@
       </w:pPr>
     </w:lvl>
   </w:abstractNum>
-  <w:abstractNum w:abstractNumId="1">
+  <w:abstractNum w:abstractNumId="1" w15:restartNumberingAfterBreak="0">
     <w:nsid w:val="061E6C4C"/>
     <w:multiLevelType w:val="hybridMultilevel"/>
     <w:tmpl w:val="9912DB84"/>
@@ -6218,7 +6782,7 @@
       </w:pPr>
     </w:lvl>
   </w:abstractNum>
-  <w:abstractNum w:abstractNumId="2">
+  <w:abstractNum w:abstractNumId="2" w15:restartNumberingAfterBreak="0">
     <w:nsid w:val="0D3B4669"/>
     <w:multiLevelType w:val="hybridMultilevel"/>
     <w:tmpl w:val="300CAA44"/>
@@ -6307,7 +6871,7 @@
       </w:pPr>
     </w:lvl>
   </w:abstractNum>
-  <w:abstractNum w:abstractNumId="3">
+  <w:abstractNum w:abstractNumId="3" w15:restartNumberingAfterBreak="0">
     <w:nsid w:val="1867659C"/>
     <w:multiLevelType w:val="hybridMultilevel"/>
     <w:tmpl w:val="9912DB84"/>
@@ -6396,7 +6960,7 @@
       </w:pPr>
     </w:lvl>
   </w:abstractNum>
-  <w:abstractNum w:abstractNumId="4">
+  <w:abstractNum w:abstractNumId="4" w15:restartNumberingAfterBreak="0">
     <w:nsid w:val="1AED3A02"/>
     <w:multiLevelType w:val="multilevel"/>
     <w:tmpl w:val="DFCAC694"/>
@@ -6517,7 +7081,7 @@
       </w:rPr>
     </w:lvl>
   </w:abstractNum>
-  <w:abstractNum w:abstractNumId="5">
+  <w:abstractNum w:abstractNumId="5" w15:restartNumberingAfterBreak="0">
     <w:nsid w:val="1C8F5235"/>
     <w:multiLevelType w:val="hybridMultilevel"/>
     <w:tmpl w:val="300CAA44"/>
@@ -6606,7 +7170,7 @@
       </w:pPr>
     </w:lvl>
   </w:abstractNum>
-  <w:abstractNum w:abstractNumId="6">
+  <w:abstractNum w:abstractNumId="6" w15:restartNumberingAfterBreak="0">
     <w:nsid w:val="1F6116D0"/>
     <w:multiLevelType w:val="hybridMultilevel"/>
     <w:tmpl w:val="E028EC6E"/>
@@ -6695,7 +7259,7 @@
       </w:pPr>
     </w:lvl>
   </w:abstractNum>
-  <w:abstractNum w:abstractNumId="7">
+  <w:abstractNum w:abstractNumId="7" w15:restartNumberingAfterBreak="0">
     <w:nsid w:val="23CF741C"/>
     <w:multiLevelType w:val="hybridMultilevel"/>
     <w:tmpl w:val="C46E4322"/>
@@ -6784,7 +7348,7 @@
       </w:pPr>
     </w:lvl>
   </w:abstractNum>
-  <w:abstractNum w:abstractNumId="8">
+  <w:abstractNum w:abstractNumId="8" w15:restartNumberingAfterBreak="0">
     <w:nsid w:val="28532097"/>
     <w:multiLevelType w:val="hybridMultilevel"/>
     <w:tmpl w:val="65C6D30C"/>
@@ -6873,7 +7437,7 @@
       </w:pPr>
     </w:lvl>
   </w:abstractNum>
-  <w:abstractNum w:abstractNumId="9">
+  <w:abstractNum w:abstractNumId="9" w15:restartNumberingAfterBreak="0">
     <w:nsid w:val="30D04B7A"/>
     <w:multiLevelType w:val="hybridMultilevel"/>
     <w:tmpl w:val="98C6617E"/>
@@ -6986,7 +7550,7 @@
       </w:rPr>
     </w:lvl>
   </w:abstractNum>
-  <w:abstractNum w:abstractNumId="10">
+  <w:abstractNum w:abstractNumId="10" w15:restartNumberingAfterBreak="0">
     <w:nsid w:val="39A705CA"/>
     <w:multiLevelType w:val="hybridMultilevel"/>
     <w:tmpl w:val="9912DB84"/>
@@ -7075,7 +7639,7 @@
       </w:pPr>
     </w:lvl>
   </w:abstractNum>
-  <w:abstractNum w:abstractNumId="11">
+  <w:abstractNum w:abstractNumId="11" w15:restartNumberingAfterBreak="0">
     <w:nsid w:val="3ED656BE"/>
     <w:multiLevelType w:val="hybridMultilevel"/>
     <w:tmpl w:val="9912DB84"/>
@@ -7164,7 +7728,7 @@
       </w:pPr>
     </w:lvl>
   </w:abstractNum>
-  <w:abstractNum w:abstractNumId="12">
+  <w:abstractNum w:abstractNumId="12" w15:restartNumberingAfterBreak="0">
     <w:nsid w:val="42BE3932"/>
     <w:multiLevelType w:val="hybridMultilevel"/>
     <w:tmpl w:val="F0AA4F86"/>
@@ -7277,7 +7841,7 @@
       </w:rPr>
     </w:lvl>
   </w:abstractNum>
-  <w:abstractNum w:abstractNumId="13">
+  <w:abstractNum w:abstractNumId="13" w15:restartNumberingAfterBreak="0">
     <w:nsid w:val="45517A3E"/>
     <w:multiLevelType w:val="hybridMultilevel"/>
     <w:tmpl w:val="DFC8AE9A"/>
@@ -7366,7 +7930,7 @@
       </w:pPr>
     </w:lvl>
   </w:abstractNum>
-  <w:abstractNum w:abstractNumId="14">
+  <w:abstractNum w:abstractNumId="14" w15:restartNumberingAfterBreak="0">
     <w:nsid w:val="4A154D34"/>
     <w:multiLevelType w:val="hybridMultilevel"/>
     <w:tmpl w:val="DFC8AE9A"/>
@@ -7455,7 +8019,7 @@
       </w:pPr>
     </w:lvl>
   </w:abstractNum>
-  <w:abstractNum w:abstractNumId="15">
+  <w:abstractNum w:abstractNumId="15" w15:restartNumberingAfterBreak="0">
     <w:nsid w:val="4B7C2586"/>
     <w:multiLevelType w:val="hybridMultilevel"/>
     <w:tmpl w:val="9912DB84"/>
@@ -7544,7 +8108,7 @@
       </w:pPr>
     </w:lvl>
   </w:abstractNum>
-  <w:abstractNum w:abstractNumId="16">
+  <w:abstractNum w:abstractNumId="16" w15:restartNumberingAfterBreak="0">
     <w:nsid w:val="4BE847C1"/>
     <w:multiLevelType w:val="hybridMultilevel"/>
     <w:tmpl w:val="300CAA44"/>
@@ -7633,7 +8197,7 @@
       </w:pPr>
     </w:lvl>
   </w:abstractNum>
-  <w:abstractNum w:abstractNumId="17">
+  <w:abstractNum w:abstractNumId="17" w15:restartNumberingAfterBreak="0">
     <w:nsid w:val="4BEE32EB"/>
     <w:multiLevelType w:val="hybridMultilevel"/>
     <w:tmpl w:val="30E87FA8"/>
@@ -7719,7 +8283,96 @@
       </w:pPr>
     </w:lvl>
   </w:abstractNum>
-  <w:abstractNum w:abstractNumId="18">
+  <w:abstractNum w:abstractNumId="18" w15:restartNumberingAfterBreak="0">
+    <w:nsid w:val="675C0143"/>
+    <w:multiLevelType w:val="hybridMultilevel"/>
+    <w:tmpl w:val="C46E4322"/>
+    <w:lvl w:ilvl="0" w:tplc="0409000F">
+      <w:start w:val="1"/>
+      <w:numFmt w:val="decimal"/>
+      <w:lvlText w:val="%1."/>
+      <w:lvlJc w:val="left"/>
+      <w:pPr>
+        <w:ind w:left="720" w:hanging="360"/>
+      </w:pPr>
+      <w:rPr>
+        <w:rFonts w:hint="default"/>
+      </w:rPr>
+    </w:lvl>
+    <w:lvl w:ilvl="1" w:tplc="04090019" w:tentative="1">
+      <w:start w:val="1"/>
+      <w:numFmt w:val="lowerLetter"/>
+      <w:lvlText w:val="%2."/>
+      <w:lvlJc w:val="left"/>
+      <w:pPr>
+        <w:ind w:left="1440" w:hanging="360"/>
+      </w:pPr>
+    </w:lvl>
+    <w:lvl w:ilvl="2" w:tplc="0409001B" w:tentative="1">
+      <w:start w:val="1"/>
+      <w:numFmt w:val="lowerRoman"/>
+      <w:lvlText w:val="%3."/>
+      <w:lvlJc w:val="right"/>
+      <w:pPr>
+        <w:ind w:left="2160" w:hanging="180"/>
+      </w:pPr>
+    </w:lvl>
+    <w:lvl w:ilvl="3" w:tplc="0409000F" w:tentative="1">
+      <w:start w:val="1"/>
+      <w:numFmt w:val="decimal"/>
+      <w:lvlText w:val="%4."/>
+      <w:lvlJc w:val="left"/>
+      <w:pPr>
+        <w:ind w:left="2880" w:hanging="360"/>
+      </w:pPr>
+    </w:lvl>
+    <w:lvl w:ilvl="4" w:tplc="04090019" w:tentative="1">
+      <w:start w:val="1"/>
+      <w:numFmt w:val="lowerLetter"/>
+      <w:lvlText w:val="%5."/>
+      <w:lvlJc w:val="left"/>
+      <w:pPr>
+        <w:ind w:left="3600" w:hanging="360"/>
+      </w:pPr>
+    </w:lvl>
+    <w:lvl w:ilvl="5" w:tplc="0409001B" w:tentative="1">
+      <w:start w:val="1"/>
+      <w:numFmt w:val="lowerRoman"/>
+      <w:lvlText w:val="%6."/>
+      <w:lvlJc w:val="right"/>
+      <w:pPr>
+        <w:ind w:left="4320" w:hanging="180"/>
+      </w:pPr>
+    </w:lvl>
+    <w:lvl w:ilvl="6" w:tplc="0409000F" w:tentative="1">
+      <w:start w:val="1"/>
+      <w:numFmt w:val="decimal"/>
+      <w:lvlText w:val="%7."/>
+      <w:lvlJc w:val="left"/>
+      <w:pPr>
+        <w:ind w:left="5040" w:hanging="360"/>
+      </w:pPr>
+    </w:lvl>
+    <w:lvl w:ilvl="7" w:tplc="04090019" w:tentative="1">
+      <w:start w:val="1"/>
+      <w:numFmt w:val="lowerLetter"/>
+      <w:lvlText w:val="%8."/>
+      <w:lvlJc w:val="left"/>
+      <w:pPr>
+        <w:ind w:left="5760" w:hanging="360"/>
+      </w:pPr>
+    </w:lvl>
+    <w:lvl w:ilvl="8" w:tplc="0409001B" w:tentative="1">
+      <w:start w:val="1"/>
+      <w:numFmt w:val="lowerRoman"/>
+      <w:lvlText w:val="%9."/>
+      <w:lvlJc w:val="right"/>
+      <w:pPr>
+        <w:ind w:left="6480" w:hanging="180"/>
+      </w:pPr>
+    </w:lvl>
+  </w:abstractNum>
+  <w:abstractNum w:abstractNumId="19" w15:restartNumberingAfterBreak="0">
     <w:nsid w:val="68072BCE"/>
     <w:multiLevelType w:val="hybridMultilevel"/>
     <w:tmpl w:val="C46E4322"/>
@@ -7808,7 +8461,7 @@
       </w:pPr>
     </w:lvl>
   </w:abstractNum>
-  <w:abstractNum w:abstractNumId="19">
+  <w:abstractNum w:abstractNumId="20" w15:restartNumberingAfterBreak="0">
     <w:nsid w:val="6A4F3468"/>
     <w:multiLevelType w:val="hybridMultilevel"/>
     <w:tmpl w:val="8000E5C0"/>
@@ -7894,7 +8547,7 @@
       </w:pPr>
     </w:lvl>
   </w:abstractNum>
-  <w:abstractNum w:abstractNumId="20">
+  <w:abstractNum w:abstractNumId="21" w15:restartNumberingAfterBreak="0">
     <w:nsid w:val="75BA29B9"/>
     <w:multiLevelType w:val="hybridMultilevel"/>
     <w:tmpl w:val="9912DB84"/>
@@ -8011,7 +8664,7 @@
     <w:abstractNumId w:val="11"/>
   </w:num>
   <w:num w:numId="10">
-    <w:abstractNumId w:val="18"/>
+    <w:abstractNumId w:val="19"/>
   </w:num>
   <w:num w:numId="11">
     <w:abstractNumId w:val="7"/>
@@ -8029,7 +8682,7 @@
     <w:abstractNumId w:val="16"/>
   </w:num>
   <w:num w:numId="16">
-    <w:abstractNumId w:val="20"/>
+    <w:abstractNumId w:val="21"/>
   </w:num>
   <w:num w:numId="17">
     <w:abstractNumId w:val="15"/>
@@ -8041,7 +8694,7 @@
     <w:abstractNumId w:val="10"/>
   </w:num>
   <w:num w:numId="20">
-    <w:abstractNumId w:val="19"/>
+    <w:abstractNumId w:val="20"/>
     <w:lvlOverride w:ilvl="0">
       <w:startOverride w:val="1"/>
     </w:lvlOverride>
@@ -8100,11 +8753,14 @@
       <w:startOverride w:val="1"/>
     </w:lvlOverride>
   </w:num>
+  <w:num w:numId="22">
+    <w:abstractNumId w:val="18"/>
+  </w:num>
 </w:numbering>
 </file>
 
 <file path=word/styles.xml><?xml version="1.0" encoding="utf-8"?>
-<w:styles xmlns:mc="http://schemas.openxmlformats.org/markup-compatibility/2006" xmlns:r="http://schemas.openxmlformats.org/officeDocument/2006/relationships" xmlns:w="http://schemas.openxmlformats.org/wordprocessingml/2006/main" xmlns:w14="http://schemas.microsoft.com/office/word/2010/wordml" xmlns:w15="http://schemas.microsoft.com/office/word/2012/wordml" mc:Ignorable="w14 w15">
+<w:styles xmlns:mc="http://schemas.openxmlformats.org/markup-compatibility/2006" xmlns:r="http://schemas.openxmlformats.org/officeDocument/2006/relationships" xmlns:w="http://schemas.openxmlformats.org/wordprocessingml/2006/main" xmlns:w14="http://schemas.microsoft.com/office/word/2010/wordml" xmlns:w15="http://schemas.microsoft.com/office/word/2012/wordml" xmlns:w16se="http://schemas.microsoft.com/office/word/2015/wordml/symex" mc:Ignorable="w14 w15 w16se">
   <w:docDefaults>
     <w:rPrDefault>
       <w:rPr>

</xml_diff>